<commit_message>
upd on docx file
</commit_message>
<xml_diff>
--- a/kursach/kursach_files/ПЗ_БД_ТФС.docx
+++ b/kursach/kursach_files/ПЗ_БД_ТФС.docx
@@ -6591,21 +6591,7 @@
                 <w:rStyle w:val="Hyperlink"/>
                 <w:noProof/>
               </w:rPr>
-              <w:t>Перелік пос</w:t>
-            </w:r>
-            <w:r>
-              <w:rPr>
-                <w:rStyle w:val="Hyperlink"/>
-                <w:noProof/>
-              </w:rPr>
-              <w:t>и</w:t>
-            </w:r>
-            <w:r>
-              <w:rPr>
-                <w:rStyle w:val="Hyperlink"/>
-                <w:noProof/>
-              </w:rPr>
-              <w:t>лань</w:t>
+              <w:t>Перелік посилань</w:t>
             </w:r>
             <w:r>
               <w:rPr>
@@ -6692,7 +6678,7 @@
       </w:r>
       <w:r>
         <w:rPr>
-          <w:lang w:val="en-US"/>
+          <w:lang w:val="ru-RU"/>
         </w:rPr>
         <w:t>о</w:t>
       </w:r>
@@ -8463,29 +8449,55 @@
       </w:r>
       <w:proofErr w:type="spellEnd"/>
       <w:r>
-        <w:rPr>
-          <w:lang w:val="ru-RU"/>
-        </w:rPr>
         <w:t xml:space="preserve"> п</w:t>
       </w:r>
+      <w:r>
+        <w:t>редставляє собою номер готелю. Пов’язана із сутністю готель. Має атрибути ідентифікатор, ідентифікатор готелю, якому належить кімната, ідентифікатор готелю, якому належить кімната,</w:t>
+      </w:r>
+      <w:r>
+        <w:t xml:space="preserve"> кількість кімнат у номері, вартість </w:t>
+      </w:r>
       <w:proofErr w:type="spellStart"/>
       <w:r>
-        <w:t>редставляє</w:t>
+        <w:t>аренди</w:t>
       </w:r>
       <w:proofErr w:type="spellEnd"/>
       <w:r>
-        <w:t xml:space="preserve"> собою номер готелю. Пов’язана із сутністю готель. Має атрибути ідентифікатор, ідентифікатор готелю, якому належить кімната, ідентифікатор готелю, якому належить кімната,</w:t>
-      </w:r>
-      <w:r>
-        <w:t xml:space="preserve"> кількість кімнат у номері, вартість </w:t>
+        <w:t xml:space="preserve"> на день, тип номеру.</w:t>
+      </w:r>
+    </w:p>
+    <w:p>
+      <w:r>
+        <w:t xml:space="preserve">Сутність </w:t>
+      </w:r>
+      <w:r>
+        <w:rPr>
+          <w:lang w:val="en-US"/>
+        </w:rPr>
+        <w:t>travel</w:t>
+      </w:r>
+      <w:r>
+        <w:t xml:space="preserve"> </w:t>
+      </w:r>
+      <w:r>
+        <w:rPr>
+          <w:lang w:val="en-US"/>
+        </w:rPr>
+        <w:t>agency</w:t>
+      </w:r>
+      <w:r>
+        <w:t xml:space="preserve"> </w:t>
+      </w:r>
+      <w:r>
+        <w:t xml:space="preserve">являє собою тур-агентство. Має зв’язок з готельним бізнесом, оскільки за описом, тур-агентство на готельний бізнес підписали контракт. Має атрибути: ідентифікатор, ім’я, </w:t>
       </w:r>
       <w:proofErr w:type="spellStart"/>
       <w:r>
-        <w:t>аренди</w:t>
+        <w:t>коміссія</w:t>
       </w:r>
       <w:proofErr w:type="spellEnd"/>
       <w:r>
-        <w:t xml:space="preserve"> на день, тип номеру.</w:t>
+        <w:t>.</w:t>
       </w:r>
     </w:p>
     <w:p>
@@ -8496,7 +8508,7 @@
         <w:rPr>
           <w:lang w:val="en-US"/>
         </w:rPr>
-        <w:t>travel</w:t>
+        <w:t>agency</w:t>
       </w:r>
       <w:r>
         <w:t xml:space="preserve"> </w:t>
@@ -8505,97 +8517,51 @@
         <w:rPr>
           <w:lang w:val="en-US"/>
         </w:rPr>
-        <w:t>agency</w:t>
+        <w:t>employees</w:t>
       </w:r>
       <w:r>
         <w:t xml:space="preserve"> </w:t>
       </w:r>
       <w:r>
-        <w:t xml:space="preserve">являє собою тур-агентство. Має зв’язок з готельним бізнесом, оскільки за описом, тур-агентство на готельний бізнес підписали контракт. Має атрибути: ідентифікатор, ім’я, </w:t>
+        <w:t>представляє робітників туристичного агентства. Мають атрибути: ідентифікатор, ім’я, прізвище, харизма, погодинна плата.</w:t>
+      </w:r>
+    </w:p>
+    <w:p>
+      <w:r>
+        <w:t>Сутність c</w:t>
       </w:r>
       <w:proofErr w:type="spellStart"/>
       <w:r>
-        <w:t>коміссія</w:t>
+        <w:rPr>
+          <w:lang w:val="en-US"/>
+        </w:rPr>
+        <w:t>lient</w:t>
       </w:r>
       <w:proofErr w:type="spellEnd"/>
       <w:r>
-        <w:t>.</w:t>
-      </w:r>
-    </w:p>
-    <w:p>
-      <w:r>
-        <w:t xml:space="preserve">Сутність </w:t>
-      </w:r>
+        <w:t xml:space="preserve"> п</w:t>
+      </w:r>
+      <w:r>
+        <w:t>редставляє клієнта з наступними атрибутами: ідентифікатор, ім’я, прізвище, телефон, паспорт, номер платіжної картки, електронна пошта.</w:t>
+      </w:r>
+    </w:p>
+    <w:p>
+      <w:r>
+        <w:t>Сутність b</w:t>
+      </w:r>
+      <w:proofErr w:type="spellStart"/>
       <w:r>
         <w:rPr>
           <w:lang w:val="en-US"/>
         </w:rPr>
-        <w:t>agency</w:t>
-      </w:r>
+        <w:t>ookings</w:t>
+      </w:r>
+      <w:proofErr w:type="spellEnd"/>
       <w:r>
         <w:t xml:space="preserve"> </w:t>
       </w:r>
       <w:r>
-        <w:rPr>
-          <w:lang w:val="en-US"/>
-        </w:rPr>
-        <w:t>employees</w:t>
-      </w:r>
-      <w:r>
-        <w:t xml:space="preserve"> </w:t>
-      </w:r>
-      <w:r>
-        <w:t>представляє робітників туристичного агентства. Мають атрибути: ідентифікатор, ім’я, прізвище, харизма, погодинна плата.</w:t>
-      </w:r>
-    </w:p>
-    <w:p>
-      <w:r>
-        <w:t>Сутність c</w:t>
-      </w:r>
-      <w:proofErr w:type="spellStart"/>
-      <w:r>
-        <w:rPr>
-          <w:lang w:val="en-US"/>
-        </w:rPr>
-        <w:t>lient</w:t>
-      </w:r>
-      <w:proofErr w:type="spellEnd"/>
-      <w:r>
-        <w:t xml:space="preserve"> п</w:t>
-      </w:r>
-      <w:r>
-        <w:t>редставляє клієнта з наступними атрибутами: ідентифікатор, ім’я, прізвище, телефон, паспорт, номер платіжної картки, електронна пошта.</w:t>
-      </w:r>
-    </w:p>
-    <w:p>
-      <w:r>
-        <w:t>Сутність b</w:t>
-      </w:r>
-      <w:proofErr w:type="spellStart"/>
-      <w:r>
-        <w:rPr>
-          <w:lang w:val="en-US"/>
-        </w:rPr>
-        <w:t>ookings</w:t>
-      </w:r>
-      <w:proofErr w:type="spellEnd"/>
-      <w:r>
-        <w:t xml:space="preserve"> </w:t>
-      </w:r>
-      <w:r>
-        <w:t xml:space="preserve">представляє бронювання. Пов’язана з клієнтом, агентством на номером готелю. Має атрибути: ідентифікатор, ідентифікатор клієнта, </w:t>
-      </w:r>
-      <w:r>
-        <w:t>ідентифікатор</w:t>
-      </w:r>
-      <w:r>
-        <w:t xml:space="preserve"> кімнати, </w:t>
-      </w:r>
-      <w:r>
-        <w:t>ідентифікатор</w:t>
-      </w:r>
-      <w:r>
-        <w:t xml:space="preserve"> агентства, ціна бронювання, дата в’їзду та виїзду.</w:t>
+        <w:t>представляє бронювання. Пов’язана з клієнтом, агентством на номером готелю. Має атрибути: ідентифікатор, ідентифікатор клієнта, ідентифікатор кімнати, ідентифікатор агентства, ціна бронювання, дата в’їзду та виїзду.</w:t>
       </w:r>
     </w:p>
     <w:p>
@@ -16069,7 +16035,26 @@
           <w:szCs w:val="28"/>
         </w:rPr>
         <w:br/>
-        <w:t xml:space="preserve">    AFTER UPDATE</w:t>
+        <w:t xml:space="preserve">    </w:t>
+      </w:r>
+      <w:r>
+        <w:rPr>
+          <w:rFonts w:ascii="Times New Roman" w:hAnsi="Times New Roman" w:cs="Times New Roman"/>
+          <w:color w:val="000000" w:themeColor="text1"/>
+          <w:sz w:val="28"/>
+          <w:szCs w:val="28"/>
+          <w:lang w:val="en-US"/>
+        </w:rPr>
+        <w:t>BEFORE</w:t>
+      </w:r>
+      <w:r>
+        <w:rPr>
+          <w:rFonts w:ascii="Times New Roman" w:hAnsi="Times New Roman" w:cs="Times New Roman"/>
+          <w:color w:val="000000" w:themeColor="text1"/>
+          <w:sz w:val="28"/>
+          <w:szCs w:val="28"/>
+        </w:rPr>
+        <w:t xml:space="preserve"> UPDATE</w:t>
       </w:r>
       <w:r>
         <w:rPr>
@@ -16148,7 +16133,26 @@
           <w:szCs w:val="28"/>
         </w:rPr>
         <w:br/>
-        <w:t xml:space="preserve">    AFTER INSERT</w:t>
+        <w:t xml:space="preserve">    </w:t>
+      </w:r>
+      <w:r>
+        <w:rPr>
+          <w:rFonts w:ascii="Times New Roman" w:hAnsi="Times New Roman" w:cs="Times New Roman"/>
+          <w:color w:val="000000" w:themeColor="text1"/>
+          <w:sz w:val="28"/>
+          <w:szCs w:val="28"/>
+          <w:lang w:val="en-US"/>
+        </w:rPr>
+        <w:t>BEFORE</w:t>
+      </w:r>
+      <w:r>
+        <w:rPr>
+          <w:rFonts w:ascii="Times New Roman" w:hAnsi="Times New Roman" w:cs="Times New Roman"/>
+          <w:color w:val="000000" w:themeColor="text1"/>
+          <w:sz w:val="28"/>
+          <w:szCs w:val="28"/>
+        </w:rPr>
+        <w:t xml:space="preserve"> INSERT</w:t>
       </w:r>
       <w:r>
         <w:rPr>

</xml_diff>